<commit_message>
Lab_1 & Lab_2 reports enhanced
</commit_message>
<xml_diff>
--- a/Lab_1/Report_Lab_1.docx
+++ b/Lab_1/Report_Lab_1.docx
@@ -1161,6 +1161,7 @@
           <w:rStyle w:val="normaltextrun"/>
           <w:sz w:val="28"/>
           <w:szCs w:val="28"/>
+          <w:lang w:val="en-US"/>
         </w:rPr>
       </w:pPr>
       <w:r>
@@ -1177,7 +1178,25 @@
           <w:sz w:val="28"/>
           <w:szCs w:val="28"/>
         </w:rPr>
-        <w:t xml:space="preserve"> 2023</w:t>
+        <w:t xml:space="preserve"> 202</w:t>
+      </w:r>
+      <w:r>
+        <w:rPr>
+          <w:rStyle w:val="normaltextrun"/>
+          <w:sz w:val="28"/>
+          <w:szCs w:val="28"/>
+          <w:lang w:val="en-US"/>
+        </w:rPr>
+        <w:t>3</w:t>
+      </w:r>
+      <w:r>
+        <w:rPr>
+          <w:rStyle w:val="normaltextrun"/>
+          <w:sz w:val="28"/>
+          <w:szCs w:val="28"/>
+          <w:lang w:val="en-US"/>
+        </w:rPr>
+        <w:br w:type="page"/>
       </w:r>
     </w:p>
     <w:sdt>
@@ -1233,6 +1252,7 @@
             <w:tabs>
               <w:tab w:val="right" w:leader="dot" w:pos="9344"/>
             </w:tabs>
+            <w:spacing w:before="0"/>
             <w:rPr>
               <w:rFonts w:ascii="Times New Roman" w:eastAsiaTheme="minorEastAsia" w:hAnsi="Times New Roman" w:cs="Times New Roman"/>
               <w:b w:val="0"/>
@@ -1404,6 +1424,7 @@
             <w:tabs>
               <w:tab w:val="right" w:leader="dot" w:pos="9344"/>
             </w:tabs>
+            <w:spacing w:before="0"/>
             <w:rPr>
               <w:rFonts w:ascii="Times New Roman" w:eastAsiaTheme="minorEastAsia" w:hAnsi="Times New Roman" w:cs="Times New Roman"/>
               <w:b w:val="0"/>
@@ -1536,6 +1557,7 @@
             <w:tabs>
               <w:tab w:val="right" w:leader="dot" w:pos="9344"/>
             </w:tabs>
+            <w:spacing w:before="0"/>
             <w:rPr>
               <w:rFonts w:ascii="Times New Roman" w:eastAsiaTheme="minorEastAsia" w:hAnsi="Times New Roman" w:cs="Times New Roman"/>
               <w:b w:val="0"/>
@@ -1668,6 +1690,7 @@
             <w:tabs>
               <w:tab w:val="right" w:leader="dot" w:pos="9344"/>
             </w:tabs>
+            <w:spacing w:before="0"/>
             <w:rPr>
               <w:rFonts w:ascii="Times New Roman" w:eastAsiaTheme="minorEastAsia" w:hAnsi="Times New Roman" w:cs="Times New Roman"/>
               <w:b w:val="0"/>
@@ -1814,6 +1837,7 @@
             <w:tabs>
               <w:tab w:val="right" w:leader="dot" w:pos="9344"/>
             </w:tabs>
+            <w:spacing w:before="0"/>
             <w:rPr>
               <w:rFonts w:ascii="Times New Roman" w:eastAsiaTheme="minorEastAsia" w:hAnsi="Times New Roman" w:cs="Times New Roman"/>
               <w:b w:val="0"/>
@@ -1960,6 +1984,7 @@
             <w:tabs>
               <w:tab w:val="right" w:leader="dot" w:pos="9344"/>
             </w:tabs>
+            <w:spacing w:before="0"/>
             <w:rPr>
               <w:rFonts w:ascii="Times New Roman" w:eastAsiaTheme="minorEastAsia" w:hAnsi="Times New Roman" w:cs="Times New Roman"/>
               <w:b w:val="0"/>
@@ -2157,327 +2182,25 @@
     </w:sdt>
     <w:p>
       <w:pPr>
-        <w:jc w:val="center"/>
-        <w:rPr>
-          <w:lang w:val="en-US"/>
-        </w:rPr>
-      </w:pPr>
-    </w:p>
-    <w:p>
-      <w:pPr>
-        <w:jc w:val="center"/>
-        <w:rPr>
-          <w:lang w:val="en-US"/>
-        </w:rPr>
-      </w:pPr>
-    </w:p>
-    <w:p>
-      <w:pPr>
-        <w:jc w:val="center"/>
-        <w:rPr>
-          <w:lang w:val="en-US"/>
-        </w:rPr>
-      </w:pPr>
-    </w:p>
-    <w:p>
-      <w:pPr>
-        <w:jc w:val="center"/>
-        <w:rPr>
-          <w:lang w:val="en-US"/>
-        </w:rPr>
-      </w:pPr>
-    </w:p>
-    <w:p>
-      <w:pPr>
-        <w:jc w:val="center"/>
-        <w:rPr>
-          <w:lang w:val="en-US"/>
-        </w:rPr>
-      </w:pPr>
-    </w:p>
-    <w:p>
-      <w:pPr>
-        <w:jc w:val="center"/>
-        <w:rPr>
-          <w:lang w:val="en-US"/>
-        </w:rPr>
-      </w:pPr>
-    </w:p>
-    <w:p>
-      <w:pPr>
-        <w:jc w:val="center"/>
-        <w:rPr>
-          <w:lang w:val="en-US"/>
-        </w:rPr>
-      </w:pPr>
-    </w:p>
-    <w:p>
-      <w:pPr>
-        <w:jc w:val="center"/>
-        <w:rPr>
-          <w:lang w:val="en-US"/>
-        </w:rPr>
-      </w:pPr>
-    </w:p>
-    <w:p>
-      <w:pPr>
-        <w:jc w:val="center"/>
-        <w:rPr>
-          <w:lang w:val="en-US"/>
-        </w:rPr>
-      </w:pPr>
-    </w:p>
-    <w:p>
-      <w:pPr>
-        <w:jc w:val="center"/>
-        <w:rPr>
-          <w:lang w:val="en-US"/>
-        </w:rPr>
-      </w:pPr>
-    </w:p>
-    <w:p>
-      <w:pPr>
-        <w:jc w:val="center"/>
-        <w:rPr>
-          <w:lang w:val="en-US"/>
-        </w:rPr>
-      </w:pPr>
-    </w:p>
-    <w:p>
-      <w:pPr>
-        <w:jc w:val="center"/>
-        <w:rPr>
-          <w:lang w:val="en-US"/>
-        </w:rPr>
-      </w:pPr>
-    </w:p>
-    <w:p>
-      <w:pPr>
-        <w:jc w:val="center"/>
-        <w:rPr>
-          <w:lang w:val="en-US"/>
-        </w:rPr>
-      </w:pPr>
-    </w:p>
-    <w:p>
-      <w:pPr>
-        <w:jc w:val="center"/>
-        <w:rPr>
-          <w:lang w:val="en-US"/>
-        </w:rPr>
-      </w:pPr>
-    </w:p>
-    <w:p>
-      <w:pPr>
-        <w:jc w:val="center"/>
-        <w:rPr>
-          <w:lang w:val="en-US"/>
-        </w:rPr>
-      </w:pPr>
-    </w:p>
-    <w:p>
-      <w:pPr>
-        <w:jc w:val="center"/>
-        <w:rPr>
-          <w:lang w:val="en-US"/>
-        </w:rPr>
-      </w:pPr>
-    </w:p>
-    <w:p>
-      <w:pPr>
-        <w:jc w:val="center"/>
-        <w:rPr>
-          <w:lang w:val="en-US"/>
-        </w:rPr>
-      </w:pPr>
-    </w:p>
-    <w:p>
-      <w:pPr>
-        <w:jc w:val="center"/>
-        <w:rPr>
-          <w:lang w:val="en-US"/>
-        </w:rPr>
-      </w:pPr>
-    </w:p>
-    <w:p>
-      <w:pPr>
-        <w:jc w:val="center"/>
-        <w:rPr>
-          <w:lang w:val="en-US"/>
-        </w:rPr>
-      </w:pPr>
-    </w:p>
-    <w:p>
-      <w:pPr>
-        <w:jc w:val="center"/>
-        <w:rPr>
-          <w:lang w:val="en-US"/>
-        </w:rPr>
-      </w:pPr>
-    </w:p>
-    <w:p>
-      <w:pPr>
-        <w:jc w:val="center"/>
-        <w:rPr>
-          <w:lang w:val="en-US"/>
-        </w:rPr>
-      </w:pPr>
-    </w:p>
-    <w:p>
-      <w:pPr>
-        <w:jc w:val="center"/>
-        <w:rPr>
-          <w:lang w:val="en-US"/>
-        </w:rPr>
-      </w:pPr>
-    </w:p>
-    <w:p>
-      <w:pPr>
-        <w:jc w:val="center"/>
-        <w:rPr>
-          <w:lang w:val="en-US"/>
-        </w:rPr>
-      </w:pPr>
-    </w:p>
-    <w:p>
-      <w:pPr>
-        <w:jc w:val="center"/>
-        <w:rPr>
-          <w:lang w:val="en-US"/>
-        </w:rPr>
-      </w:pPr>
-    </w:p>
-    <w:p>
-      <w:pPr>
-        <w:jc w:val="center"/>
-        <w:rPr>
-          <w:lang w:val="en-US"/>
-        </w:rPr>
-      </w:pPr>
-    </w:p>
-    <w:p>
-      <w:pPr>
-        <w:jc w:val="center"/>
-        <w:rPr>
-          <w:lang w:val="en-US"/>
-        </w:rPr>
-      </w:pPr>
-    </w:p>
-    <w:p>
-      <w:pPr>
-        <w:jc w:val="center"/>
-        <w:rPr>
-          <w:lang w:val="en-US"/>
-        </w:rPr>
-      </w:pPr>
-    </w:p>
-    <w:p>
-      <w:pPr>
-        <w:jc w:val="center"/>
-        <w:rPr>
-          <w:lang w:val="en-US"/>
-        </w:rPr>
-      </w:pPr>
-    </w:p>
-    <w:p>
-      <w:pPr>
-        <w:jc w:val="center"/>
-        <w:rPr>
-          <w:lang w:val="en-US"/>
-        </w:rPr>
-      </w:pPr>
-    </w:p>
-    <w:p>
-      <w:pPr>
-        <w:jc w:val="center"/>
-        <w:rPr>
-          <w:lang w:val="en-US"/>
-        </w:rPr>
-      </w:pPr>
-    </w:p>
-    <w:p>
-      <w:pPr>
-        <w:jc w:val="center"/>
-        <w:rPr>
-          <w:lang w:val="en-US"/>
-        </w:rPr>
-      </w:pPr>
-    </w:p>
-    <w:p>
-      <w:pPr>
-        <w:jc w:val="center"/>
-        <w:rPr>
-          <w:lang w:val="en-US"/>
-        </w:rPr>
-      </w:pPr>
-    </w:p>
-    <w:p>
-      <w:pPr>
-        <w:jc w:val="center"/>
-        <w:rPr>
-          <w:lang w:val="en-US"/>
-        </w:rPr>
-      </w:pPr>
-    </w:p>
-    <w:p>
-      <w:pPr>
-        <w:jc w:val="center"/>
-        <w:rPr>
-          <w:lang w:val="en-US"/>
-        </w:rPr>
-      </w:pPr>
-    </w:p>
-    <w:p>
-      <w:pPr>
-        <w:jc w:val="center"/>
-        <w:rPr>
-          <w:lang w:val="en-US"/>
-        </w:rPr>
-      </w:pPr>
-    </w:p>
-    <w:p>
-      <w:pPr>
-        <w:jc w:val="center"/>
-        <w:rPr>
-          <w:lang w:val="en-US"/>
-        </w:rPr>
-      </w:pPr>
-    </w:p>
-    <w:p>
-      <w:pPr>
-        <w:jc w:val="center"/>
-        <w:rPr>
-          <w:lang w:val="en-US"/>
-        </w:rPr>
-      </w:pPr>
-    </w:p>
-    <w:p>
-      <w:pPr>
-        <w:jc w:val="center"/>
-        <w:rPr>
-          <w:lang w:val="en-US"/>
-        </w:rPr>
-      </w:pPr>
-    </w:p>
-    <w:p>
-      <w:pPr>
-        <w:jc w:val="center"/>
-        <w:rPr>
-          <w:lang w:val="en-US"/>
-        </w:rPr>
-      </w:pPr>
-    </w:p>
-    <w:p>
-      <w:pPr>
-        <w:rPr>
-          <w:lang w:val="en-US"/>
-        </w:rPr>
-      </w:pPr>
+        <w:widowControl/>
+        <w:autoSpaceDE/>
+        <w:autoSpaceDN/>
+        <w:spacing w:after="160" w:line="259" w:lineRule="auto"/>
+        <w:rPr>
+          <w:lang w:val="en-US"/>
+        </w:rPr>
+      </w:pPr>
+      <w:r>
+        <w:rPr>
+          <w:lang w:val="en-US"/>
+        </w:rPr>
+        <w:br w:type="page"/>
+      </w:r>
     </w:p>
     <w:p>
       <w:pPr>
         <w:pStyle w:val="Heading1"/>
-        <w:ind w:firstLine="720"/>
+        <w:ind w:firstLine="709"/>
         <w:rPr>
           <w:rFonts w:ascii="Times New Roman" w:hAnsi="Times New Roman" w:cs="Times New Roman"/>
           <w:color w:val="000000" w:themeColor="text1"/>
@@ -2635,372 +2358,53 @@
         </w:rPr>
         <w:t>Сделать простое оконное приложение, позволяющее вводить значения, обрабатывать их и выводить результат на экран.</w:t>
       </w:r>
+      <w:r>
+        <w:rPr>
+          <w:rFonts w:eastAsiaTheme="minorHAnsi"/>
+          <w:sz w:val="28"/>
+          <w:szCs w:val="28"/>
+          <w14:ligatures w14:val="standardContextual"/>
+        </w:rPr>
+        <w:t xml:space="preserve"> </w:t>
+      </w:r>
     </w:p>
     <w:p>
       <w:pPr>
         <w:widowControl/>
         <w:autoSpaceDE/>
-        <w:jc w:val="both"/>
-        <w:textAlignment w:val="baseline"/>
-        <w:rPr>
-          <w:sz w:val="28"/>
-          <w:szCs w:val="28"/>
-        </w:rPr>
-      </w:pPr>
-    </w:p>
-    <w:p>
-      <w:pPr>
-        <w:widowControl/>
-        <w:autoSpaceDE/>
-        <w:jc w:val="both"/>
-        <w:textAlignment w:val="baseline"/>
-        <w:rPr>
-          <w:sz w:val="28"/>
-          <w:szCs w:val="28"/>
-        </w:rPr>
-      </w:pPr>
-    </w:p>
-    <w:p>
-      <w:pPr>
-        <w:widowControl/>
-        <w:autoSpaceDE/>
-        <w:jc w:val="both"/>
-        <w:textAlignment w:val="baseline"/>
-        <w:rPr>
-          <w:sz w:val="28"/>
-          <w:szCs w:val="28"/>
-        </w:rPr>
-      </w:pPr>
-    </w:p>
-    <w:p>
-      <w:pPr>
-        <w:widowControl/>
-        <w:autoSpaceDE/>
-        <w:jc w:val="both"/>
-        <w:textAlignment w:val="baseline"/>
-        <w:rPr>
-          <w:sz w:val="28"/>
-          <w:szCs w:val="28"/>
-        </w:rPr>
-      </w:pPr>
-    </w:p>
-    <w:p>
-      <w:pPr>
-        <w:widowControl/>
-        <w:autoSpaceDE/>
-        <w:jc w:val="both"/>
-        <w:textAlignment w:val="baseline"/>
-        <w:rPr>
-          <w:sz w:val="28"/>
-          <w:szCs w:val="28"/>
-        </w:rPr>
-      </w:pPr>
-    </w:p>
-    <w:p>
-      <w:pPr>
-        <w:widowControl/>
-        <w:autoSpaceDE/>
-        <w:jc w:val="both"/>
-        <w:textAlignment w:val="baseline"/>
-        <w:rPr>
-          <w:sz w:val="28"/>
-          <w:szCs w:val="28"/>
-        </w:rPr>
-      </w:pPr>
-    </w:p>
-    <w:p>
-      <w:pPr>
-        <w:widowControl/>
-        <w:autoSpaceDE/>
-        <w:jc w:val="both"/>
-        <w:textAlignment w:val="baseline"/>
-        <w:rPr>
-          <w:sz w:val="28"/>
-          <w:szCs w:val="28"/>
-        </w:rPr>
-      </w:pPr>
-    </w:p>
-    <w:p>
-      <w:pPr>
-        <w:widowControl/>
-        <w:autoSpaceDE/>
-        <w:jc w:val="both"/>
-        <w:textAlignment w:val="baseline"/>
-        <w:rPr>
-          <w:sz w:val="28"/>
-          <w:szCs w:val="28"/>
-        </w:rPr>
-      </w:pPr>
-    </w:p>
-    <w:p>
-      <w:pPr>
-        <w:widowControl/>
-        <w:autoSpaceDE/>
-        <w:jc w:val="both"/>
-        <w:textAlignment w:val="baseline"/>
-        <w:rPr>
-          <w:sz w:val="28"/>
-          <w:szCs w:val="28"/>
-        </w:rPr>
-      </w:pPr>
-    </w:p>
-    <w:p>
-      <w:pPr>
-        <w:widowControl/>
-        <w:autoSpaceDE/>
-        <w:jc w:val="both"/>
-        <w:textAlignment w:val="baseline"/>
-        <w:rPr>
-          <w:sz w:val="28"/>
-          <w:szCs w:val="28"/>
-        </w:rPr>
-      </w:pPr>
-    </w:p>
-    <w:p>
-      <w:pPr>
-        <w:widowControl/>
-        <w:autoSpaceDE/>
-        <w:jc w:val="both"/>
-        <w:textAlignment w:val="baseline"/>
-        <w:rPr>
-          <w:sz w:val="28"/>
-          <w:szCs w:val="28"/>
-        </w:rPr>
-      </w:pPr>
-    </w:p>
-    <w:p>
-      <w:pPr>
-        <w:widowControl/>
-        <w:autoSpaceDE/>
-        <w:jc w:val="both"/>
-        <w:textAlignment w:val="baseline"/>
-        <w:rPr>
-          <w:sz w:val="28"/>
-          <w:szCs w:val="28"/>
-        </w:rPr>
-      </w:pPr>
-    </w:p>
-    <w:p>
-      <w:pPr>
-        <w:widowControl/>
-        <w:autoSpaceDE/>
-        <w:jc w:val="both"/>
-        <w:textAlignment w:val="baseline"/>
-        <w:rPr>
-          <w:sz w:val="28"/>
-          <w:szCs w:val="28"/>
-        </w:rPr>
-      </w:pPr>
-    </w:p>
-    <w:p>
-      <w:pPr>
-        <w:widowControl/>
-        <w:autoSpaceDE/>
-        <w:jc w:val="both"/>
-        <w:textAlignment w:val="baseline"/>
-        <w:rPr>
-          <w:sz w:val="28"/>
-          <w:szCs w:val="28"/>
-        </w:rPr>
-      </w:pPr>
-    </w:p>
-    <w:p>
-      <w:pPr>
-        <w:widowControl/>
-        <w:autoSpaceDE/>
-        <w:jc w:val="both"/>
-        <w:textAlignment w:val="baseline"/>
-        <w:rPr>
-          <w:sz w:val="28"/>
-          <w:szCs w:val="28"/>
-        </w:rPr>
-      </w:pPr>
-    </w:p>
-    <w:p>
-      <w:pPr>
-        <w:widowControl/>
-        <w:autoSpaceDE/>
-        <w:jc w:val="both"/>
-        <w:textAlignment w:val="baseline"/>
-        <w:rPr>
-          <w:sz w:val="28"/>
-          <w:szCs w:val="28"/>
-        </w:rPr>
-      </w:pPr>
-    </w:p>
-    <w:p>
-      <w:pPr>
-        <w:widowControl/>
-        <w:autoSpaceDE/>
-        <w:jc w:val="both"/>
-        <w:textAlignment w:val="baseline"/>
-        <w:rPr>
-          <w:sz w:val="28"/>
-          <w:szCs w:val="28"/>
-        </w:rPr>
-      </w:pPr>
-    </w:p>
-    <w:p>
-      <w:pPr>
-        <w:widowControl/>
-        <w:autoSpaceDE/>
-        <w:jc w:val="both"/>
-        <w:textAlignment w:val="baseline"/>
-        <w:rPr>
-          <w:sz w:val="28"/>
-          <w:szCs w:val="28"/>
-        </w:rPr>
-      </w:pPr>
-    </w:p>
-    <w:p>
-      <w:pPr>
-        <w:widowControl/>
-        <w:autoSpaceDE/>
-        <w:jc w:val="both"/>
-        <w:textAlignment w:val="baseline"/>
-        <w:rPr>
-          <w:sz w:val="28"/>
-          <w:szCs w:val="28"/>
-        </w:rPr>
-      </w:pPr>
-    </w:p>
-    <w:p>
-      <w:pPr>
-        <w:widowControl/>
-        <w:autoSpaceDE/>
-        <w:jc w:val="both"/>
-        <w:textAlignment w:val="baseline"/>
-        <w:rPr>
-          <w:sz w:val="28"/>
-          <w:szCs w:val="28"/>
-        </w:rPr>
-      </w:pPr>
-    </w:p>
-    <w:p>
-      <w:pPr>
-        <w:widowControl/>
-        <w:autoSpaceDE/>
-        <w:jc w:val="both"/>
-        <w:textAlignment w:val="baseline"/>
-        <w:rPr>
-          <w:sz w:val="28"/>
-          <w:szCs w:val="28"/>
-        </w:rPr>
-      </w:pPr>
-    </w:p>
-    <w:p>
-      <w:pPr>
-        <w:widowControl/>
-        <w:autoSpaceDE/>
-        <w:jc w:val="both"/>
-        <w:textAlignment w:val="baseline"/>
-        <w:rPr>
-          <w:sz w:val="28"/>
-          <w:szCs w:val="28"/>
-        </w:rPr>
-      </w:pPr>
-    </w:p>
-    <w:p>
-      <w:pPr>
-        <w:widowControl/>
-        <w:autoSpaceDE/>
-        <w:jc w:val="both"/>
-        <w:textAlignment w:val="baseline"/>
-        <w:rPr>
-          <w:sz w:val="28"/>
-          <w:szCs w:val="28"/>
-        </w:rPr>
-      </w:pPr>
-    </w:p>
-    <w:p>
-      <w:pPr>
-        <w:widowControl/>
-        <w:autoSpaceDE/>
-        <w:jc w:val="both"/>
-        <w:textAlignment w:val="baseline"/>
-        <w:rPr>
-          <w:sz w:val="28"/>
-          <w:szCs w:val="28"/>
-        </w:rPr>
-      </w:pPr>
-    </w:p>
-    <w:p>
-      <w:pPr>
-        <w:widowControl/>
-        <w:autoSpaceDE/>
-        <w:jc w:val="both"/>
-        <w:textAlignment w:val="baseline"/>
-        <w:rPr>
-          <w:sz w:val="28"/>
-          <w:szCs w:val="28"/>
-        </w:rPr>
-      </w:pPr>
-    </w:p>
-    <w:p>
-      <w:pPr>
-        <w:widowControl/>
-        <w:autoSpaceDE/>
-        <w:jc w:val="both"/>
-        <w:textAlignment w:val="baseline"/>
-        <w:rPr>
-          <w:sz w:val="28"/>
-          <w:szCs w:val="28"/>
-        </w:rPr>
-      </w:pPr>
-    </w:p>
-    <w:p>
-      <w:pPr>
-        <w:widowControl/>
-        <w:autoSpaceDE/>
-        <w:jc w:val="both"/>
-        <w:textAlignment w:val="baseline"/>
-        <w:rPr>
-          <w:sz w:val="28"/>
-          <w:szCs w:val="28"/>
-        </w:rPr>
-      </w:pPr>
-    </w:p>
-    <w:p>
-      <w:pPr>
-        <w:widowControl/>
-        <w:autoSpaceDE/>
-        <w:jc w:val="both"/>
-        <w:textAlignment w:val="baseline"/>
-        <w:rPr>
-          <w:sz w:val="28"/>
-          <w:szCs w:val="28"/>
-        </w:rPr>
-      </w:pPr>
-    </w:p>
-    <w:p>
-      <w:pPr>
-        <w:widowControl/>
-        <w:autoSpaceDE/>
-        <w:jc w:val="both"/>
-        <w:textAlignment w:val="baseline"/>
-        <w:rPr>
-          <w:sz w:val="28"/>
-          <w:szCs w:val="28"/>
-        </w:rPr>
-      </w:pPr>
-    </w:p>
-    <w:p>
-      <w:pPr>
-        <w:widowControl/>
-        <w:autoSpaceDE/>
-        <w:jc w:val="both"/>
-        <w:textAlignment w:val="baseline"/>
-        <w:rPr>
-          <w:sz w:val="28"/>
-          <w:szCs w:val="28"/>
-        </w:rPr>
-      </w:pPr>
+        <w:autoSpaceDN/>
+        <w:spacing w:after="160" w:line="259" w:lineRule="auto"/>
+        <w:rPr>
+          <w:rStyle w:val="normaltextrun"/>
+          <w:rFonts w:eastAsiaTheme="minorHAnsi"/>
+          <w:sz w:val="28"/>
+          <w:szCs w:val="28"/>
+          <w14:ligatures w14:val="standardContextual"/>
+        </w:rPr>
+      </w:pPr>
+      <w:r>
+        <w:rPr>
+          <w:rFonts w:eastAsiaTheme="minorHAnsi"/>
+          <w:sz w:val="28"/>
+          <w:szCs w:val="28"/>
+          <w14:ligatures w14:val="standardContextual"/>
+        </w:rPr>
+        <w:br w:type="page"/>
+      </w:r>
     </w:p>
     <w:p>
       <w:pPr>
         <w:pStyle w:val="paragraph"/>
         <w:spacing w:before="0" w:beforeAutospacing="0" w:after="0" w:afterAutospacing="0"/>
+        <w:ind w:firstLine="720"/>
         <w:textAlignment w:val="baseline"/>
+        <w:outlineLvl w:val="0"/>
+        <w:rPr>
+          <w:lang w:val="ru-RU"/>
+        </w:rPr>
+      </w:pPr>
+      <w:bookmarkStart w:id="1" w:name="_Toc146836468"/>
+      <w:r>
         <w:rPr>
           <w:rStyle w:val="normaltextrun"/>
           <w:b/>
@@ -3009,89 +2413,6 @@
           <w:szCs w:val="32"/>
           <w:lang w:val="ru-RU"/>
         </w:rPr>
-      </w:pPr>
-    </w:p>
-    <w:p>
-      <w:pPr>
-        <w:pStyle w:val="paragraph"/>
-        <w:spacing w:before="0" w:beforeAutospacing="0" w:after="0" w:afterAutospacing="0"/>
-        <w:textAlignment w:val="baseline"/>
-        <w:rPr>
-          <w:rStyle w:val="normaltextrun"/>
-          <w:b/>
-          <w:bCs/>
-          <w:sz w:val="32"/>
-          <w:szCs w:val="32"/>
-          <w:lang w:val="ru-RU"/>
-        </w:rPr>
-      </w:pPr>
-    </w:p>
-    <w:p>
-      <w:pPr>
-        <w:pStyle w:val="paragraph"/>
-        <w:spacing w:before="0" w:beforeAutospacing="0" w:after="0" w:afterAutospacing="0"/>
-        <w:textAlignment w:val="baseline"/>
-        <w:rPr>
-          <w:rStyle w:val="normaltextrun"/>
-          <w:b/>
-          <w:bCs/>
-          <w:sz w:val="32"/>
-          <w:szCs w:val="32"/>
-          <w:lang w:val="ru-RU"/>
-        </w:rPr>
-      </w:pPr>
-    </w:p>
-    <w:p>
-      <w:pPr>
-        <w:pStyle w:val="paragraph"/>
-        <w:spacing w:before="0" w:beforeAutospacing="0" w:after="0" w:afterAutospacing="0"/>
-        <w:textAlignment w:val="baseline"/>
-        <w:rPr>
-          <w:rStyle w:val="normaltextrun"/>
-          <w:b/>
-          <w:bCs/>
-          <w:sz w:val="32"/>
-          <w:szCs w:val="32"/>
-          <w:lang w:val="ru-RU"/>
-        </w:rPr>
-      </w:pPr>
-    </w:p>
-    <w:p>
-      <w:pPr>
-        <w:pStyle w:val="paragraph"/>
-        <w:spacing w:before="0" w:beforeAutospacing="0" w:after="0" w:afterAutospacing="0"/>
-        <w:textAlignment w:val="baseline"/>
-        <w:rPr>
-          <w:rStyle w:val="normaltextrun"/>
-          <w:b/>
-          <w:bCs/>
-          <w:sz w:val="32"/>
-          <w:szCs w:val="32"/>
-          <w:lang w:val="ru-RU"/>
-        </w:rPr>
-      </w:pPr>
-    </w:p>
-    <w:p>
-      <w:pPr>
-        <w:pStyle w:val="paragraph"/>
-        <w:spacing w:before="0" w:beforeAutospacing="0" w:after="0" w:afterAutospacing="0"/>
-        <w:ind w:firstLine="720"/>
-        <w:textAlignment w:val="baseline"/>
-        <w:outlineLvl w:val="0"/>
-        <w:rPr>
-          <w:lang w:val="ru-RU"/>
-        </w:rPr>
-      </w:pPr>
-      <w:bookmarkStart w:id="1" w:name="_Toc146836468"/>
-      <w:r>
-        <w:rPr>
-          <w:rStyle w:val="normaltextrun"/>
-          <w:b/>
-          <w:bCs/>
-          <w:sz w:val="32"/>
-          <w:szCs w:val="32"/>
-          <w:lang w:val="ru-RU"/>
-        </w:rPr>
         <w:lastRenderedPageBreak/>
         <w:t>2 ТЕОРЕТИЧЕСКИЕ СВЕДЕНИЯ</w:t>
       </w:r>
@@ -3774,7 +3095,6 @@
         <w:jc w:val="both"/>
         <w:textAlignment w:val="baseline"/>
         <w:rPr>
-          <w:color w:val="000000" w:themeColor="text1"/>
           <w:sz w:val="28"/>
           <w:szCs w:val="28"/>
         </w:rPr>
@@ -3880,232 +3200,20 @@
       <w:pPr>
         <w:widowControl/>
         <w:autoSpaceDE/>
-        <w:spacing w:line="276" w:lineRule="auto"/>
-        <w:ind w:firstLine="709"/>
-        <w:jc w:val="both"/>
-        <w:textAlignment w:val="baseline"/>
-        <w:rPr>
-          <w:color w:val="000000" w:themeColor="text1"/>
-          <w:sz w:val="28"/>
-          <w:szCs w:val="28"/>
-        </w:rPr>
-      </w:pPr>
-    </w:p>
-    <w:p>
-      <w:pPr>
-        <w:widowControl/>
-        <w:autoSpaceDE/>
-        <w:jc w:val="both"/>
-        <w:textAlignment w:val="baseline"/>
-        <w:rPr>
-          <w:sz w:val="28"/>
-          <w:szCs w:val="28"/>
-        </w:rPr>
-      </w:pPr>
-    </w:p>
-    <w:p>
-      <w:pPr>
-        <w:widowControl/>
-        <w:autoSpaceDE/>
-        <w:jc w:val="both"/>
-        <w:textAlignment w:val="baseline"/>
-        <w:rPr>
-          <w:sz w:val="28"/>
-          <w:szCs w:val="28"/>
-        </w:rPr>
-      </w:pPr>
-    </w:p>
-    <w:p>
-      <w:pPr>
-        <w:widowControl/>
-        <w:autoSpaceDE/>
-        <w:jc w:val="both"/>
-        <w:textAlignment w:val="baseline"/>
-        <w:rPr>
-          <w:sz w:val="28"/>
-          <w:szCs w:val="28"/>
-        </w:rPr>
-      </w:pPr>
-    </w:p>
-    <w:p>
-      <w:pPr>
-        <w:widowControl/>
-        <w:autoSpaceDE/>
-        <w:jc w:val="both"/>
-        <w:textAlignment w:val="baseline"/>
-        <w:rPr>
-          <w:sz w:val="28"/>
-          <w:szCs w:val="28"/>
-        </w:rPr>
-      </w:pPr>
-    </w:p>
-    <w:p>
-      <w:pPr>
-        <w:widowControl/>
-        <w:autoSpaceDE/>
-        <w:jc w:val="both"/>
-        <w:textAlignment w:val="baseline"/>
-        <w:rPr>
-          <w:sz w:val="28"/>
-          <w:szCs w:val="28"/>
-        </w:rPr>
-      </w:pPr>
-    </w:p>
-    <w:p>
-      <w:pPr>
-        <w:widowControl/>
-        <w:autoSpaceDE/>
-        <w:jc w:val="both"/>
-        <w:textAlignment w:val="baseline"/>
-        <w:rPr>
-          <w:sz w:val="28"/>
-          <w:szCs w:val="28"/>
-        </w:rPr>
-      </w:pPr>
-    </w:p>
-    <w:p>
-      <w:pPr>
-        <w:widowControl/>
-        <w:autoSpaceDE/>
-        <w:jc w:val="both"/>
-        <w:textAlignment w:val="baseline"/>
-        <w:rPr>
-          <w:sz w:val="28"/>
-          <w:szCs w:val="28"/>
-        </w:rPr>
-      </w:pPr>
-    </w:p>
-    <w:p>
-      <w:pPr>
-        <w:widowControl/>
-        <w:autoSpaceDE/>
-        <w:jc w:val="both"/>
-        <w:textAlignment w:val="baseline"/>
-        <w:rPr>
-          <w:sz w:val="28"/>
-          <w:szCs w:val="28"/>
-        </w:rPr>
-      </w:pPr>
-    </w:p>
-    <w:p>
-      <w:pPr>
-        <w:widowControl/>
-        <w:autoSpaceDE/>
-        <w:jc w:val="both"/>
-        <w:textAlignment w:val="baseline"/>
-        <w:rPr>
-          <w:sz w:val="28"/>
-          <w:szCs w:val="28"/>
-        </w:rPr>
-      </w:pPr>
-    </w:p>
-    <w:p>
-      <w:pPr>
-        <w:widowControl/>
-        <w:autoSpaceDE/>
-        <w:jc w:val="both"/>
-        <w:textAlignment w:val="baseline"/>
-        <w:rPr>
-          <w:sz w:val="28"/>
-          <w:szCs w:val="28"/>
-        </w:rPr>
-      </w:pPr>
-    </w:p>
-    <w:p>
-      <w:pPr>
-        <w:widowControl/>
-        <w:autoSpaceDE/>
-        <w:jc w:val="both"/>
-        <w:textAlignment w:val="baseline"/>
-        <w:rPr>
-          <w:sz w:val="28"/>
-          <w:szCs w:val="28"/>
-        </w:rPr>
-      </w:pPr>
-    </w:p>
-    <w:p>
-      <w:pPr>
-        <w:widowControl/>
-        <w:autoSpaceDE/>
-        <w:jc w:val="both"/>
-        <w:textAlignment w:val="baseline"/>
-        <w:rPr>
-          <w:sz w:val="28"/>
-          <w:szCs w:val="28"/>
-        </w:rPr>
-      </w:pPr>
-    </w:p>
-    <w:p>
-      <w:pPr>
-        <w:widowControl/>
-        <w:autoSpaceDE/>
-        <w:jc w:val="both"/>
-        <w:textAlignment w:val="baseline"/>
-        <w:rPr>
-          <w:sz w:val="28"/>
-          <w:szCs w:val="28"/>
-        </w:rPr>
-      </w:pPr>
-    </w:p>
-    <w:p>
-      <w:pPr>
-        <w:widowControl/>
-        <w:autoSpaceDE/>
-        <w:jc w:val="both"/>
-        <w:textAlignment w:val="baseline"/>
-        <w:rPr>
-          <w:sz w:val="28"/>
-          <w:szCs w:val="28"/>
-        </w:rPr>
-      </w:pPr>
-    </w:p>
-    <w:p>
-      <w:pPr>
-        <w:widowControl/>
-        <w:autoSpaceDE/>
-        <w:jc w:val="both"/>
-        <w:textAlignment w:val="baseline"/>
-        <w:rPr>
-          <w:sz w:val="28"/>
-          <w:szCs w:val="28"/>
-        </w:rPr>
-      </w:pPr>
-    </w:p>
-    <w:p>
-      <w:pPr>
-        <w:widowControl/>
-        <w:autoSpaceDE/>
-        <w:jc w:val="both"/>
-        <w:textAlignment w:val="baseline"/>
-        <w:rPr>
-          <w:sz w:val="28"/>
-          <w:szCs w:val="28"/>
-        </w:rPr>
-      </w:pPr>
-    </w:p>
-    <w:p>
-      <w:pPr>
-        <w:widowControl/>
-        <w:autoSpaceDE/>
-        <w:jc w:val="both"/>
-        <w:textAlignment w:val="baseline"/>
-        <w:rPr>
-          <w:sz w:val="28"/>
-          <w:szCs w:val="28"/>
-        </w:rPr>
-      </w:pPr>
-    </w:p>
-    <w:p>
-      <w:pPr>
-        <w:widowControl/>
-        <w:autoSpaceDE/>
-        <w:jc w:val="both"/>
-        <w:textAlignment w:val="baseline"/>
-        <w:rPr>
-          <w:sz w:val="28"/>
-          <w:szCs w:val="28"/>
-        </w:rPr>
-      </w:pPr>
+        <w:autoSpaceDN/>
+        <w:spacing w:after="160" w:line="259" w:lineRule="auto"/>
+        <w:rPr>
+          <w:sz w:val="28"/>
+          <w:szCs w:val="28"/>
+        </w:rPr>
+      </w:pPr>
+      <w:r>
+        <w:rPr>
+          <w:sz w:val="28"/>
+          <w:szCs w:val="28"/>
+        </w:rPr>
+        <w:br w:type="page"/>
+      </w:r>
     </w:p>
     <w:p>
       <w:pPr>
@@ -4334,8 +3442,6 @@
       </w:r>
       <w:r>
         <w:rPr>
-          <w:i/>
-          <w:iCs/>
           <w:sz w:val="28"/>
           <w:szCs w:val="28"/>
         </w:rPr>
@@ -4506,8 +3612,6 @@
       </w:r>
       <w:r>
         <w:rPr>
-          <w:i/>
-          <w:iCs/>
           <w:sz w:val="28"/>
           <w:szCs w:val="28"/>
         </w:rPr>
@@ -4535,11 +3639,17 @@
         <w:autoSpaceDN/>
         <w:spacing w:after="160" w:line="259" w:lineRule="auto"/>
         <w:rPr>
-          <w:b/>
-          <w:sz w:val="32"/>
-          <w:szCs w:val="32"/>
-        </w:rPr>
-      </w:pPr>
+          <w:sz w:val="28"/>
+          <w:szCs w:val="28"/>
+        </w:rPr>
+      </w:pPr>
+      <w:r>
+        <w:rPr>
+          <w:sz w:val="28"/>
+          <w:szCs w:val="28"/>
+        </w:rPr>
+        <w:br w:type="page"/>
+      </w:r>
     </w:p>
     <w:p>
       <w:pPr>
@@ -4694,615 +3804,24 @@
       <w:pPr>
         <w:widowControl/>
         <w:autoSpaceDE/>
-        <w:spacing w:line="276" w:lineRule="auto"/>
-        <w:ind w:firstLine="709"/>
-        <w:jc w:val="both"/>
-        <w:textAlignment w:val="baseline"/>
-        <w:rPr>
-          <w:rFonts w:ascii="Courier New" w:hAnsi="Courier New" w:cs="Courier New"/>
-          <w:sz w:val="20"/>
-          <w:szCs w:val="20"/>
-        </w:rPr>
-      </w:pPr>
-    </w:p>
-    <w:p>
-      <w:pPr>
-        <w:widowControl/>
-        <w:autoSpaceDE/>
-        <w:spacing w:line="276" w:lineRule="auto"/>
-        <w:ind w:firstLine="709"/>
-        <w:jc w:val="both"/>
-        <w:textAlignment w:val="baseline"/>
-        <w:rPr>
-          <w:rFonts w:ascii="Courier New" w:hAnsi="Courier New" w:cs="Courier New"/>
-          <w:sz w:val="20"/>
-          <w:szCs w:val="20"/>
-        </w:rPr>
-      </w:pPr>
-    </w:p>
-    <w:p>
-      <w:pPr>
-        <w:widowControl/>
-        <w:autoSpaceDE/>
-        <w:spacing w:line="276" w:lineRule="auto"/>
-        <w:ind w:firstLine="709"/>
-        <w:jc w:val="both"/>
-        <w:textAlignment w:val="baseline"/>
-        <w:rPr>
-          <w:rFonts w:ascii="Courier New" w:hAnsi="Courier New" w:cs="Courier New"/>
-          <w:sz w:val="20"/>
-          <w:szCs w:val="20"/>
-        </w:rPr>
-      </w:pPr>
-    </w:p>
-    <w:p>
-      <w:pPr>
-        <w:widowControl/>
-        <w:autoSpaceDE/>
-        <w:spacing w:line="276" w:lineRule="auto"/>
-        <w:ind w:firstLine="709"/>
-        <w:jc w:val="both"/>
-        <w:textAlignment w:val="baseline"/>
-        <w:rPr>
-          <w:rFonts w:ascii="Courier New" w:hAnsi="Courier New" w:cs="Courier New"/>
-          <w:sz w:val="20"/>
-          <w:szCs w:val="20"/>
-        </w:rPr>
-      </w:pPr>
-    </w:p>
-    <w:p>
-      <w:pPr>
-        <w:widowControl/>
-        <w:autoSpaceDE/>
-        <w:spacing w:line="276" w:lineRule="auto"/>
-        <w:ind w:firstLine="709"/>
-        <w:jc w:val="both"/>
-        <w:textAlignment w:val="baseline"/>
-        <w:rPr>
-          <w:rFonts w:ascii="Courier New" w:hAnsi="Courier New" w:cs="Courier New"/>
-          <w:sz w:val="20"/>
-          <w:szCs w:val="20"/>
-        </w:rPr>
-      </w:pPr>
-    </w:p>
-    <w:p>
-      <w:pPr>
-        <w:widowControl/>
-        <w:autoSpaceDE/>
-        <w:spacing w:line="276" w:lineRule="auto"/>
-        <w:ind w:firstLine="709"/>
-        <w:jc w:val="both"/>
-        <w:textAlignment w:val="baseline"/>
-        <w:rPr>
-          <w:rFonts w:ascii="Courier New" w:hAnsi="Courier New" w:cs="Courier New"/>
-          <w:sz w:val="20"/>
-          <w:szCs w:val="20"/>
-        </w:rPr>
-      </w:pPr>
-    </w:p>
-    <w:p>
-      <w:pPr>
-        <w:widowControl/>
-        <w:autoSpaceDE/>
-        <w:spacing w:line="276" w:lineRule="auto"/>
-        <w:ind w:firstLine="709"/>
-        <w:jc w:val="both"/>
-        <w:textAlignment w:val="baseline"/>
-        <w:rPr>
-          <w:rFonts w:ascii="Courier New" w:hAnsi="Courier New" w:cs="Courier New"/>
-          <w:sz w:val="20"/>
-          <w:szCs w:val="20"/>
-        </w:rPr>
-      </w:pPr>
-    </w:p>
-    <w:p>
-      <w:pPr>
-        <w:widowControl/>
-        <w:autoSpaceDE/>
-        <w:spacing w:line="276" w:lineRule="auto"/>
-        <w:ind w:firstLine="709"/>
-        <w:jc w:val="both"/>
-        <w:textAlignment w:val="baseline"/>
-        <w:rPr>
-          <w:rFonts w:ascii="Courier New" w:hAnsi="Courier New" w:cs="Courier New"/>
-          <w:sz w:val="20"/>
-          <w:szCs w:val="20"/>
-        </w:rPr>
-      </w:pPr>
-    </w:p>
-    <w:p>
-      <w:pPr>
-        <w:widowControl/>
-        <w:autoSpaceDE/>
-        <w:spacing w:line="276" w:lineRule="auto"/>
-        <w:ind w:firstLine="709"/>
-        <w:jc w:val="both"/>
-        <w:textAlignment w:val="baseline"/>
-        <w:rPr>
-          <w:rFonts w:ascii="Courier New" w:hAnsi="Courier New" w:cs="Courier New"/>
-          <w:sz w:val="20"/>
-          <w:szCs w:val="20"/>
-        </w:rPr>
-      </w:pPr>
-    </w:p>
-    <w:p>
-      <w:pPr>
-        <w:widowControl/>
-        <w:autoSpaceDE/>
-        <w:spacing w:line="276" w:lineRule="auto"/>
-        <w:ind w:firstLine="709"/>
-        <w:jc w:val="both"/>
-        <w:textAlignment w:val="baseline"/>
-        <w:rPr>
-          <w:rFonts w:ascii="Courier New" w:hAnsi="Courier New" w:cs="Courier New"/>
-          <w:sz w:val="20"/>
-          <w:szCs w:val="20"/>
-        </w:rPr>
-      </w:pPr>
-    </w:p>
-    <w:p>
-      <w:pPr>
-        <w:widowControl/>
-        <w:autoSpaceDE/>
-        <w:spacing w:line="276" w:lineRule="auto"/>
-        <w:ind w:firstLine="709"/>
-        <w:jc w:val="both"/>
-        <w:textAlignment w:val="baseline"/>
-        <w:rPr>
-          <w:rFonts w:ascii="Courier New" w:hAnsi="Courier New" w:cs="Courier New"/>
-          <w:sz w:val="20"/>
-          <w:szCs w:val="20"/>
-        </w:rPr>
-      </w:pPr>
-    </w:p>
-    <w:p>
-      <w:pPr>
-        <w:widowControl/>
-        <w:autoSpaceDE/>
-        <w:spacing w:line="276" w:lineRule="auto"/>
-        <w:ind w:firstLine="709"/>
-        <w:jc w:val="both"/>
-        <w:textAlignment w:val="baseline"/>
-        <w:rPr>
-          <w:rFonts w:ascii="Courier New" w:hAnsi="Courier New" w:cs="Courier New"/>
-          <w:sz w:val="20"/>
-          <w:szCs w:val="20"/>
-        </w:rPr>
-      </w:pPr>
-    </w:p>
-    <w:p>
-      <w:pPr>
-        <w:widowControl/>
-        <w:autoSpaceDE/>
-        <w:spacing w:line="276" w:lineRule="auto"/>
-        <w:ind w:firstLine="709"/>
-        <w:jc w:val="both"/>
-        <w:textAlignment w:val="baseline"/>
-        <w:rPr>
-          <w:rFonts w:ascii="Courier New" w:hAnsi="Courier New" w:cs="Courier New"/>
-          <w:sz w:val="20"/>
-          <w:szCs w:val="20"/>
-        </w:rPr>
-      </w:pPr>
-    </w:p>
-    <w:p>
-      <w:pPr>
-        <w:widowControl/>
-        <w:autoSpaceDE/>
-        <w:spacing w:line="276" w:lineRule="auto"/>
-        <w:ind w:firstLine="709"/>
-        <w:jc w:val="both"/>
-        <w:textAlignment w:val="baseline"/>
-        <w:rPr>
-          <w:rFonts w:ascii="Courier New" w:hAnsi="Courier New" w:cs="Courier New"/>
-          <w:sz w:val="20"/>
-          <w:szCs w:val="20"/>
-        </w:rPr>
-      </w:pPr>
-    </w:p>
-    <w:p>
-      <w:pPr>
-        <w:widowControl/>
-        <w:autoSpaceDE/>
-        <w:spacing w:line="276" w:lineRule="auto"/>
-        <w:ind w:firstLine="709"/>
-        <w:jc w:val="both"/>
-        <w:textAlignment w:val="baseline"/>
-        <w:rPr>
-          <w:rFonts w:ascii="Courier New" w:hAnsi="Courier New" w:cs="Courier New"/>
-          <w:sz w:val="20"/>
-          <w:szCs w:val="20"/>
-        </w:rPr>
-      </w:pPr>
-    </w:p>
-    <w:p>
-      <w:pPr>
-        <w:widowControl/>
-        <w:autoSpaceDE/>
-        <w:spacing w:line="276" w:lineRule="auto"/>
-        <w:ind w:firstLine="709"/>
-        <w:jc w:val="both"/>
-        <w:textAlignment w:val="baseline"/>
-        <w:rPr>
-          <w:rFonts w:ascii="Courier New" w:hAnsi="Courier New" w:cs="Courier New"/>
-          <w:sz w:val="20"/>
-          <w:szCs w:val="20"/>
-        </w:rPr>
-      </w:pPr>
-    </w:p>
-    <w:p>
-      <w:pPr>
-        <w:widowControl/>
-        <w:autoSpaceDE/>
-        <w:spacing w:line="276" w:lineRule="auto"/>
-        <w:ind w:firstLine="709"/>
-        <w:jc w:val="both"/>
-        <w:textAlignment w:val="baseline"/>
-        <w:rPr>
-          <w:rFonts w:ascii="Courier New" w:hAnsi="Courier New" w:cs="Courier New"/>
-          <w:sz w:val="20"/>
-          <w:szCs w:val="20"/>
-        </w:rPr>
-      </w:pPr>
-    </w:p>
-    <w:p>
-      <w:pPr>
-        <w:widowControl/>
-        <w:autoSpaceDE/>
-        <w:spacing w:line="276" w:lineRule="auto"/>
-        <w:ind w:firstLine="709"/>
-        <w:jc w:val="both"/>
-        <w:textAlignment w:val="baseline"/>
-        <w:rPr>
-          <w:rFonts w:ascii="Courier New" w:hAnsi="Courier New" w:cs="Courier New"/>
-          <w:sz w:val="20"/>
-          <w:szCs w:val="20"/>
-        </w:rPr>
-      </w:pPr>
-    </w:p>
-    <w:p>
-      <w:pPr>
-        <w:widowControl/>
-        <w:autoSpaceDE/>
-        <w:spacing w:line="276" w:lineRule="auto"/>
-        <w:ind w:firstLine="709"/>
-        <w:jc w:val="both"/>
-        <w:textAlignment w:val="baseline"/>
-        <w:rPr>
-          <w:rFonts w:ascii="Courier New" w:hAnsi="Courier New" w:cs="Courier New"/>
-          <w:sz w:val="20"/>
-          <w:szCs w:val="20"/>
-        </w:rPr>
-      </w:pPr>
-    </w:p>
-    <w:p>
-      <w:pPr>
-        <w:widowControl/>
-        <w:autoSpaceDE/>
-        <w:spacing w:line="276" w:lineRule="auto"/>
-        <w:ind w:firstLine="709"/>
-        <w:jc w:val="both"/>
-        <w:textAlignment w:val="baseline"/>
-        <w:rPr>
-          <w:rFonts w:ascii="Courier New" w:hAnsi="Courier New" w:cs="Courier New"/>
-          <w:sz w:val="20"/>
-          <w:szCs w:val="20"/>
-        </w:rPr>
-      </w:pPr>
-    </w:p>
-    <w:p>
-      <w:pPr>
-        <w:widowControl/>
-        <w:autoSpaceDE/>
-        <w:spacing w:line="276" w:lineRule="auto"/>
-        <w:ind w:firstLine="709"/>
-        <w:jc w:val="both"/>
-        <w:textAlignment w:val="baseline"/>
-        <w:rPr>
-          <w:rFonts w:ascii="Courier New" w:hAnsi="Courier New" w:cs="Courier New"/>
-          <w:sz w:val="20"/>
-          <w:szCs w:val="20"/>
-        </w:rPr>
-      </w:pPr>
-    </w:p>
-    <w:p>
-      <w:pPr>
-        <w:widowControl/>
-        <w:autoSpaceDE/>
-        <w:spacing w:line="276" w:lineRule="auto"/>
-        <w:ind w:firstLine="709"/>
-        <w:jc w:val="both"/>
-        <w:textAlignment w:val="baseline"/>
-        <w:rPr>
-          <w:rFonts w:ascii="Courier New" w:hAnsi="Courier New" w:cs="Courier New"/>
-          <w:sz w:val="20"/>
-          <w:szCs w:val="20"/>
-        </w:rPr>
-      </w:pPr>
-    </w:p>
-    <w:p>
-      <w:pPr>
-        <w:widowControl/>
-        <w:autoSpaceDE/>
-        <w:spacing w:line="276" w:lineRule="auto"/>
-        <w:ind w:firstLine="709"/>
-        <w:jc w:val="both"/>
-        <w:textAlignment w:val="baseline"/>
-        <w:rPr>
-          <w:rFonts w:ascii="Courier New" w:hAnsi="Courier New" w:cs="Courier New"/>
-          <w:sz w:val="20"/>
-          <w:szCs w:val="20"/>
-        </w:rPr>
-      </w:pPr>
-    </w:p>
-    <w:p>
-      <w:pPr>
-        <w:widowControl/>
-        <w:autoSpaceDE/>
-        <w:spacing w:line="276" w:lineRule="auto"/>
-        <w:ind w:firstLine="709"/>
-        <w:jc w:val="both"/>
-        <w:textAlignment w:val="baseline"/>
-        <w:rPr>
-          <w:rFonts w:ascii="Courier New" w:hAnsi="Courier New" w:cs="Courier New"/>
-          <w:sz w:val="20"/>
-          <w:szCs w:val="20"/>
-        </w:rPr>
-      </w:pPr>
-    </w:p>
-    <w:p>
-      <w:pPr>
-        <w:widowControl/>
-        <w:autoSpaceDE/>
-        <w:spacing w:line="276" w:lineRule="auto"/>
-        <w:ind w:firstLine="709"/>
-        <w:jc w:val="both"/>
-        <w:textAlignment w:val="baseline"/>
-        <w:rPr>
-          <w:rFonts w:ascii="Courier New" w:hAnsi="Courier New" w:cs="Courier New"/>
-          <w:sz w:val="20"/>
-          <w:szCs w:val="20"/>
-        </w:rPr>
-      </w:pPr>
-    </w:p>
-    <w:p>
-      <w:pPr>
-        <w:widowControl/>
-        <w:autoSpaceDE/>
-        <w:spacing w:line="276" w:lineRule="auto"/>
-        <w:ind w:firstLine="709"/>
-        <w:jc w:val="both"/>
-        <w:textAlignment w:val="baseline"/>
-        <w:rPr>
-          <w:rFonts w:ascii="Courier New" w:hAnsi="Courier New" w:cs="Courier New"/>
-          <w:sz w:val="20"/>
-          <w:szCs w:val="20"/>
-        </w:rPr>
-      </w:pPr>
-    </w:p>
-    <w:p>
-      <w:pPr>
-        <w:widowControl/>
-        <w:autoSpaceDE/>
-        <w:spacing w:line="276" w:lineRule="auto"/>
-        <w:ind w:firstLine="709"/>
-        <w:jc w:val="both"/>
-        <w:textAlignment w:val="baseline"/>
-        <w:rPr>
-          <w:rFonts w:ascii="Courier New" w:hAnsi="Courier New" w:cs="Courier New"/>
-          <w:sz w:val="20"/>
-          <w:szCs w:val="20"/>
-        </w:rPr>
-      </w:pPr>
-    </w:p>
-    <w:p>
-      <w:pPr>
-        <w:widowControl/>
-        <w:autoSpaceDE/>
-        <w:spacing w:line="276" w:lineRule="auto"/>
-        <w:ind w:firstLine="709"/>
-        <w:jc w:val="both"/>
-        <w:textAlignment w:val="baseline"/>
-        <w:rPr>
-          <w:rFonts w:ascii="Courier New" w:hAnsi="Courier New" w:cs="Courier New"/>
-          <w:sz w:val="20"/>
-          <w:szCs w:val="20"/>
-        </w:rPr>
-      </w:pPr>
-    </w:p>
-    <w:p>
-      <w:pPr>
-        <w:widowControl/>
-        <w:autoSpaceDE/>
-        <w:spacing w:line="276" w:lineRule="auto"/>
-        <w:ind w:firstLine="709"/>
-        <w:jc w:val="both"/>
-        <w:textAlignment w:val="baseline"/>
-        <w:rPr>
-          <w:rFonts w:ascii="Courier New" w:hAnsi="Courier New" w:cs="Courier New"/>
-          <w:sz w:val="20"/>
-          <w:szCs w:val="20"/>
-        </w:rPr>
-      </w:pPr>
-    </w:p>
-    <w:p>
-      <w:pPr>
-        <w:widowControl/>
-        <w:autoSpaceDE/>
-        <w:spacing w:line="276" w:lineRule="auto"/>
-        <w:ind w:firstLine="709"/>
-        <w:jc w:val="both"/>
-        <w:textAlignment w:val="baseline"/>
-        <w:rPr>
-          <w:rFonts w:ascii="Courier New" w:hAnsi="Courier New" w:cs="Courier New"/>
-          <w:sz w:val="20"/>
-          <w:szCs w:val="20"/>
-        </w:rPr>
-      </w:pPr>
-    </w:p>
-    <w:p>
-      <w:pPr>
-        <w:widowControl/>
-        <w:autoSpaceDE/>
-        <w:spacing w:line="276" w:lineRule="auto"/>
-        <w:ind w:firstLine="709"/>
-        <w:jc w:val="both"/>
-        <w:textAlignment w:val="baseline"/>
-        <w:rPr>
-          <w:rFonts w:ascii="Courier New" w:hAnsi="Courier New" w:cs="Courier New"/>
-          <w:sz w:val="20"/>
-          <w:szCs w:val="20"/>
-        </w:rPr>
-      </w:pPr>
-    </w:p>
-    <w:p>
-      <w:pPr>
-        <w:widowControl/>
-        <w:autoSpaceDE/>
-        <w:spacing w:line="276" w:lineRule="auto"/>
-        <w:ind w:firstLine="709"/>
-        <w:jc w:val="both"/>
-        <w:textAlignment w:val="baseline"/>
-        <w:rPr>
-          <w:rFonts w:ascii="Courier New" w:hAnsi="Courier New" w:cs="Courier New"/>
-          <w:sz w:val="20"/>
-          <w:szCs w:val="20"/>
-        </w:rPr>
-      </w:pPr>
-    </w:p>
-    <w:p>
-      <w:pPr>
-        <w:widowControl/>
-        <w:autoSpaceDE/>
-        <w:spacing w:line="276" w:lineRule="auto"/>
-        <w:ind w:firstLine="709"/>
-        <w:jc w:val="both"/>
-        <w:textAlignment w:val="baseline"/>
-        <w:rPr>
-          <w:rFonts w:ascii="Courier New" w:hAnsi="Courier New" w:cs="Courier New"/>
-          <w:sz w:val="20"/>
-          <w:szCs w:val="20"/>
-        </w:rPr>
-      </w:pPr>
-    </w:p>
-    <w:p>
-      <w:pPr>
-        <w:widowControl/>
-        <w:autoSpaceDE/>
-        <w:spacing w:line="276" w:lineRule="auto"/>
-        <w:ind w:firstLine="709"/>
-        <w:jc w:val="both"/>
-        <w:textAlignment w:val="baseline"/>
-        <w:rPr>
-          <w:rFonts w:ascii="Courier New" w:hAnsi="Courier New" w:cs="Courier New"/>
-          <w:sz w:val="20"/>
-          <w:szCs w:val="20"/>
-        </w:rPr>
-      </w:pPr>
-    </w:p>
-    <w:p>
-      <w:pPr>
-        <w:widowControl/>
-        <w:autoSpaceDE/>
-        <w:spacing w:line="276" w:lineRule="auto"/>
-        <w:ind w:firstLine="709"/>
-        <w:jc w:val="both"/>
-        <w:textAlignment w:val="baseline"/>
-        <w:rPr>
-          <w:rFonts w:ascii="Courier New" w:hAnsi="Courier New" w:cs="Courier New"/>
-          <w:sz w:val="20"/>
-          <w:szCs w:val="20"/>
-        </w:rPr>
-      </w:pPr>
-    </w:p>
-    <w:p>
-      <w:pPr>
-        <w:widowControl/>
-        <w:autoSpaceDE/>
-        <w:spacing w:line="276" w:lineRule="auto"/>
-        <w:ind w:firstLine="709"/>
-        <w:jc w:val="both"/>
-        <w:textAlignment w:val="baseline"/>
-        <w:rPr>
-          <w:rFonts w:ascii="Courier New" w:hAnsi="Courier New" w:cs="Courier New"/>
-          <w:sz w:val="20"/>
-          <w:szCs w:val="20"/>
-        </w:rPr>
-      </w:pPr>
-    </w:p>
-    <w:p>
-      <w:pPr>
-        <w:widowControl/>
-        <w:autoSpaceDE/>
-        <w:spacing w:line="276" w:lineRule="auto"/>
-        <w:ind w:firstLine="709"/>
-        <w:jc w:val="both"/>
-        <w:textAlignment w:val="baseline"/>
-        <w:rPr>
-          <w:rFonts w:ascii="Courier New" w:hAnsi="Courier New" w:cs="Courier New"/>
-          <w:sz w:val="20"/>
-          <w:szCs w:val="20"/>
-        </w:rPr>
-      </w:pPr>
-    </w:p>
-    <w:p>
-      <w:pPr>
-        <w:widowControl/>
-        <w:autoSpaceDE/>
-        <w:spacing w:line="276" w:lineRule="auto"/>
-        <w:ind w:firstLine="709"/>
-        <w:jc w:val="both"/>
-        <w:textAlignment w:val="baseline"/>
-        <w:rPr>
-          <w:rFonts w:ascii="Courier New" w:hAnsi="Courier New" w:cs="Courier New"/>
-          <w:sz w:val="20"/>
-          <w:szCs w:val="20"/>
-        </w:rPr>
-      </w:pPr>
-    </w:p>
-    <w:p>
-      <w:pPr>
-        <w:widowControl/>
-        <w:autoSpaceDE/>
-        <w:spacing w:line="276" w:lineRule="auto"/>
-        <w:ind w:firstLine="709"/>
-        <w:jc w:val="both"/>
-        <w:textAlignment w:val="baseline"/>
-        <w:rPr>
-          <w:rFonts w:ascii="Courier New" w:hAnsi="Courier New" w:cs="Courier New"/>
-          <w:sz w:val="20"/>
-          <w:szCs w:val="20"/>
-        </w:rPr>
-      </w:pPr>
-    </w:p>
-    <w:p>
-      <w:pPr>
-        <w:widowControl/>
-        <w:autoSpaceDE/>
-        <w:spacing w:line="276" w:lineRule="auto"/>
-        <w:ind w:firstLine="709"/>
-        <w:jc w:val="both"/>
-        <w:textAlignment w:val="baseline"/>
-        <w:rPr>
-          <w:rFonts w:ascii="Courier New" w:hAnsi="Courier New" w:cs="Courier New"/>
-          <w:sz w:val="20"/>
-          <w:szCs w:val="20"/>
-        </w:rPr>
-      </w:pPr>
-    </w:p>
-    <w:p>
-      <w:pPr>
-        <w:widowControl/>
-        <w:autoSpaceDE/>
-        <w:spacing w:line="276" w:lineRule="auto"/>
-        <w:jc w:val="both"/>
-        <w:textAlignment w:val="baseline"/>
-        <w:rPr>
-          <w:rFonts w:ascii="Courier New" w:hAnsi="Courier New" w:cs="Courier New"/>
-          <w:sz w:val="20"/>
-          <w:szCs w:val="20"/>
-        </w:rPr>
-      </w:pPr>
+        <w:autoSpaceDN/>
+        <w:spacing w:after="160" w:line="259" w:lineRule="auto"/>
+        <w:rPr>
+          <w:rFonts w:eastAsiaTheme="minorHAnsi"/>
+          <w:sz w:val="28"/>
+          <w:szCs w:val="28"/>
+          <w14:ligatures w14:val="standardContextual"/>
+        </w:rPr>
+      </w:pPr>
+      <w:r>
+        <w:rPr>
+          <w:rFonts w:eastAsiaTheme="minorHAnsi"/>
+          <w:sz w:val="28"/>
+          <w:szCs w:val="28"/>
+          <w14:ligatures w14:val="standardContextual"/>
+        </w:rPr>
+        <w:br w:type="page"/>
+      </w:r>
     </w:p>
     <w:p>
       <w:pPr>
@@ -5418,14 +3937,7 @@
           <w:sz w:val="28"/>
           <w:szCs w:val="28"/>
         </w:rPr>
-        <w:t>Модуль 1. Ваша первая программа для Windows</w:t>
-      </w:r>
-      <w:r>
-        <w:rPr>
-          <w:sz w:val="28"/>
-          <w:szCs w:val="28"/>
-        </w:rPr>
-        <w:t xml:space="preserve"> </w:t>
+        <w:t xml:space="preserve">Модуль 1. Ваша первая программа для Windows </w:t>
       </w:r>
       <w:r>
         <w:rPr>
@@ -13003,6 +11515,7 @@
   <w:style w:type="character" w:default="1" w:styleId="DefaultParagraphFont">
     <w:name w:val="Default Paragraph Font"/>
     <w:uiPriority w:val="1"/>
+    <w:semiHidden/>
     <w:unhideWhenUsed/>
   </w:style>
   <w:style w:type="table" w:default="1" w:styleId="TableNormal">

</xml_diff>